<commit_message>
Ajout copie evaluation1 correct
</commit_message>
<xml_diff>
--- a/eval1-GDWFSRMDAWREXAIII1A.docx
+++ b/eval1-GDWFSRMDAWREXAIII1A.docx
@@ -420,7 +420,28 @@
           <w:sz w:val="21"/>
           <w:szCs w:val="21"/>
         </w:rPr>
-        <w:t>projet-maquette-web</w:t>
+        <w:t>M</w:t>
+      </w:r>
+      <w:r>
+        <w:rPr>
+          <w:sz w:val="21"/>
+          <w:szCs w:val="21"/>
+        </w:rPr>
+        <w:t>aquette-</w:t>
+      </w:r>
+      <w:r>
+        <w:rPr>
+          <w:sz w:val="21"/>
+          <w:szCs w:val="21"/>
+        </w:rPr>
+        <w:t>W</w:t>
+      </w:r>
+      <w:r>
+        <w:rPr>
+          <w:sz w:val="21"/>
+          <w:szCs w:val="21"/>
+        </w:rPr>
+        <w:t>eb</w:t>
       </w:r>
     </w:p>
     <w:p>
@@ -457,7 +478,14 @@
           <w:sz w:val="21"/>
           <w:szCs w:val="21"/>
         </w:rPr>
-        <w:t xml:space="preserve"> du projet : ……………</w:t>
+        <w:t xml:space="preserve"> du projet : </w:t>
+      </w:r>
+      <w:r>
+        <w:rPr>
+          <w:sz w:val="21"/>
+          <w:szCs w:val="21"/>
+        </w:rPr>
+        <w:t>https://github.com/gdadzie/Maquette-Web</w:t>
       </w:r>
     </w:p>
     <w:p>
@@ -6846,7 +6874,7 @@
           </mc:Choice>
           <mc:Fallback>
             <w:pict>
-              <v:group w14:anchorId="250E014A" id="Groupe 1" o:spid="_x0000_s1026" style="position:absolute;margin-left:129.25pt;margin-top:237.15pt;width:23.2pt;height:10.65pt;z-index:251668480;mso-width-relative:margin;mso-height-relative:margin" coordsize="7908,3394" o:gfxdata="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">
+              <v:group w14:anchorId="449E108F" id="Groupe 1" o:spid="_x0000_s1026" style="position:absolute;margin-left:129.25pt;margin-top:237.15pt;width:23.2pt;height:10.65pt;z-index:251668480;mso-width-relative:margin;mso-height-relative:margin" coordsize="7908,3394" o:gfxdata="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">
                 <v:rect id="Rectangle 84" o:spid="_x0000_s1027" style="position:absolute;left:123;width:7785;height:3328;visibility:visible;mso-wrap-style:square;v-text-anchor:middle" o:gfxdata="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" fillcolor="white [3201]" strokecolor="black [3213]" strokeweight=".25pt"/>
                 <v:line id="Connecteur droit 85" o:spid="_x0000_s1028" style="position:absolute;visibility:visible;mso-wrap-style:square" from="0,0" to="7908,3328" o:connectortype="straight" o:gfxdata="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" strokecolor="black [3040]" strokeweight=".25pt"/>
                 <v:line id="Connecteur droit 86" o:spid="_x0000_s1029" style="position:absolute;flip:y;visibility:visible;mso-wrap-style:square" from="0,65" to="7908,3394" o:connectortype="straight" o:gfxdata="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" strokecolor="black [3040]" strokeweight=".25pt"/>
@@ -6992,7 +7020,7 @@
           </mc:Choice>
           <mc:Fallback>
             <w:pict>
-              <v:group w14:anchorId="7DE9A837" id="Groupe 1" o:spid="_x0000_s1026" style="position:absolute;margin-left:95.45pt;margin-top:237.15pt;width:23.2pt;height:10.65pt;z-index:251666432;mso-width-relative:margin;mso-height-relative:margin" coordsize="7908,3394" o:gfxdata="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">
+              <v:group w14:anchorId="4CD339E2" id="Groupe 1" o:spid="_x0000_s1026" style="position:absolute;margin-left:95.45pt;margin-top:237.15pt;width:23.2pt;height:10.65pt;z-index:251666432;mso-width-relative:margin;mso-height-relative:margin" coordsize="7908,3394" o:gfxdata="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">
                 <v:rect id="Rectangle 72" o:spid="_x0000_s1027" style="position:absolute;left:123;width:7785;height:3328;visibility:visible;mso-wrap-style:square;v-text-anchor:middle" o:gfxdata="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" fillcolor="white [3201]" strokecolor="black [3213]" strokeweight=".25pt"/>
                 <v:line id="Connecteur droit 73" o:spid="_x0000_s1028" style="position:absolute;visibility:visible;mso-wrap-style:square" from="0,0" to="7908,3328" o:connectortype="straight" o:gfxdata="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" strokecolor="black [3040]" strokeweight=".25pt"/>
                 <v:line id="Connecteur droit 74" o:spid="_x0000_s1029" style="position:absolute;flip:y;visibility:visible;mso-wrap-style:square" from="0,65" to="7908,3394" o:connectortype="straight" o:gfxdata="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" strokecolor="black [3040]" strokeweight=".25pt"/>
@@ -7138,7 +7166,7 @@
           </mc:Choice>
           <mc:Fallback>
             <w:pict>
-              <v:group w14:anchorId="3B209792" id="Groupe 1" o:spid="_x0000_s1026" style="position:absolute;margin-left:66.5pt;margin-top:237.15pt;width:23.2pt;height:10.65pt;z-index:251664384;mso-width-relative:margin;mso-height-relative:margin" coordsize="7908,3394" o:gfxdata="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">
+              <v:group w14:anchorId="2C1D8356" id="Groupe 1" o:spid="_x0000_s1026" style="position:absolute;margin-left:66.5pt;margin-top:237.15pt;width:23.2pt;height:10.65pt;z-index:251664384;mso-width-relative:margin;mso-height-relative:margin" coordsize="7908,3394" o:gfxdata="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">
                 <v:rect id="Rectangle 68" o:spid="_x0000_s1027" style="position:absolute;left:123;width:7785;height:3328;visibility:visible;mso-wrap-style:square;v-text-anchor:middle" o:gfxdata="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" fillcolor="white [3201]" strokecolor="black [3213]" strokeweight=".25pt"/>
                 <v:line id="Connecteur droit 69" o:spid="_x0000_s1028" style="position:absolute;visibility:visible;mso-wrap-style:square" from="0,0" to="7908,3328" o:connectortype="straight" o:gfxdata="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" strokecolor="black [3040]" strokeweight=".25pt"/>
                 <v:line id="Connecteur droit 70" o:spid="_x0000_s1029" style="position:absolute;flip:y;visibility:visible;mso-wrap-style:square" from="0,65" to="7908,3394" o:connectortype="straight" o:gfxdata="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" strokecolor="black [3040]" strokeweight=".25pt"/>

</xml_diff>